<commit_message>
Adding app for IOS MQTT
</commit_message>
<xml_diff>
--- a/Docs/UM0167 Realtek Ameba MQTT Example.docx
+++ b/Docs/UM0167 Realtek Ameba MQTT Example.docx
@@ -1613,9 +1613,9 @@
           <w:lang w:val="en-SG" w:eastAsia="en-SG"/>
         </w:rPr>
         <w:drawing>
-          <wp:inline distT="0" distB="0" distL="0" distR="0" wp14:anchorId="0CC198B1" wp14:editId="6094F5B4">
-            <wp:extent cx="4530055" cy="3651147"/>
-            <wp:effectExtent l="0" t="0" r="4445" b="6985"/>
+          <wp:inline distT="0" distB="0" distL="0" distR="0" wp14:anchorId="0CC198B1" wp14:editId="5D13B0DE">
+            <wp:extent cx="3624044" cy="2942299"/>
+            <wp:effectExtent l="0" t="0" r="0" b="0"/>
             <wp:docPr id="16" name="Picture 16"/>
             <wp:cNvGraphicFramePr>
               <a:graphicFrameLocks xmlns:a="http://schemas.openxmlformats.org/drawingml/2006/main" noChangeAspect="1"/>
@@ -1627,20 +1627,27 @@
                     <pic:cNvPr id="0" name=""/>
                     <pic:cNvPicPr/>
                   </pic:nvPicPr>
-                  <pic:blipFill>
+                  <pic:blipFill rotWithShape="1">
                     <a:blip r:embed="rId15"/>
-                    <a:stretch>
-                      <a:fillRect/>
-                    </a:stretch>
+                    <a:srcRect l="4458" t="3222" r="1299" b="1844"/>
+                    <a:stretch/>
                   </pic:blipFill>
-                  <pic:spPr>
+                  <pic:spPr bwMode="auto">
                     <a:xfrm>
                       <a:off x="0" y="0"/>
-                      <a:ext cx="4530364" cy="3651396"/>
+                      <a:ext cx="3638003" cy="2953632"/>
                     </a:xfrm>
                     <a:prstGeom prst="rect">
                       <a:avLst/>
                     </a:prstGeom>
+                    <a:ln>
+                      <a:noFill/>
+                    </a:ln>
+                    <a:extLst>
+                      <a:ext uri="{53640926-AAD7-44D8-BBD7-CCE9431645EC}">
+                        <a14:shadowObscured xmlns:a14="http://schemas.microsoft.com/office/drawing/2010/main"/>
+                      </a:ext>
+                    </a:extLst>
                   </pic:spPr>
                 </pic:pic>
               </a:graphicData>
@@ -1651,6 +1658,35 @@
     </w:p>
     <w:p>
       <w:r>
+        <w:t>IOS users can use the app called “</w:t>
+      </w:r>
+      <w:proofErr w:type="spellStart"/>
+      <w:r>
+        <w:t>Mqttt</w:t>
+      </w:r>
+      <w:proofErr w:type="spellEnd"/>
+      <w:r>
+        <w:t>” on the App Store made by “</w:t>
+      </w:r>
+      <w:proofErr w:type="spellStart"/>
+      <w:r>
+        <w:t>Chenhsin</w:t>
+      </w:r>
+      <w:proofErr w:type="spellEnd"/>
+      <w:r>
+        <w:t xml:space="preserve"> Wong” which can be downloaded from the link: </w:t>
+      </w:r>
+      <w:hyperlink r:id="rId16" w:tgtFrame="_blank" w:history="1">
+        <w:r>
+          <w:rPr>
+            <w:rStyle w:val="Hyperlink"/>
+          </w:rPr>
+          <w:t>https://itunes.apple.com/in/app/mqttt/id1217080708?mt=8</w:t>
+        </w:r>
+      </w:hyperlink>
+    </w:p>
+    <w:p>
+      <w:r>
         <w:t>Disclaimer: It is to be noted that these mobile apps are 3</w:t>
       </w:r>
       <w:r>
@@ -1676,10 +1712,18 @@
       </w:r>
       <w:proofErr w:type="spellEnd"/>
       <w:r>
-        <w:t xml:space="preserve"> takes no responsibility to the availability/reliability and/or accuracy of these services</w:t>
-      </w:r>
-      <w:r>
-        <w:t xml:space="preserve">. It is the user’s responsibility to find a </w:t>
+        <w:t xml:space="preserve"> takes no </w:t>
+      </w:r>
+      <w:proofErr w:type="gramStart"/>
+      <w:r>
+        <w:t>responsibility to the availability/reliability and/or accuracy of these services</w:t>
+      </w:r>
+      <w:r>
+        <w:t>.</w:t>
+      </w:r>
+      <w:proofErr w:type="gramEnd"/>
+      <w:r>
+        <w:t xml:space="preserve"> It is the user’s responsibility to find a </w:t>
       </w:r>
       <w:proofErr w:type="spellStart"/>
       <w:r>
@@ -1749,15 +1793,16 @@
         <w:pStyle w:val="ListParagraph"/>
         <w:jc w:val="center"/>
       </w:pPr>
+      <w:bookmarkStart w:id="3" w:name="_GoBack"/>
       <w:r>
         <w:rPr>
           <w:noProof/>
           <w:lang w:val="en-SG" w:eastAsia="en-SG"/>
         </w:rPr>
         <w:drawing>
-          <wp:inline distT="0" distB="0" distL="0" distR="0" wp14:anchorId="2C1DF615" wp14:editId="2DBBCEDB">
-            <wp:extent cx="1803633" cy="1871696"/>
-            <wp:effectExtent l="0" t="0" r="6350" b="0"/>
+          <wp:inline distT="0" distB="0" distL="0" distR="0" wp14:anchorId="2C1DF615" wp14:editId="4B7DCE5C">
+            <wp:extent cx="1980564" cy="2055303"/>
+            <wp:effectExtent l="0" t="0" r="1270" b="2540"/>
             <wp:docPr id="17" name="Picture 17" descr="C:\Users\prashantravi\Desktop\MQTTScreens\Screenshot_20180531-170825.png"/>
             <wp:cNvGraphicFramePr>
               <a:graphicFrameLocks xmlns:a="http://schemas.openxmlformats.org/drawingml/2006/main" noChangeAspect="1"/>
@@ -1772,7 +1817,7 @@
                     </pic:cNvPicPr>
                   </pic:nvPicPr>
                   <pic:blipFill rotWithShape="1">
-                    <a:blip r:embed="rId16" cstate="print">
+                    <a:blip r:embed="rId17" cstate="print">
                       <a:extLst>
                         <a:ext uri="{28A0092B-C50C-407E-A947-70E740481C1C}">
                           <a14:useLocalDpi xmlns:a14="http://schemas.microsoft.com/office/drawing/2010/main" val="0"/>
@@ -1785,7 +1830,7 @@
                   <pic:spPr bwMode="auto">
                     <a:xfrm>
                       <a:off x="0" y="0"/>
-                      <a:ext cx="1830460" cy="1899535"/>
+                      <a:ext cx="2011044" cy="2086933"/>
                     </a:xfrm>
                     <a:prstGeom prst="rect">
                       <a:avLst/>
@@ -1806,6 +1851,7 @@
           </wp:inline>
         </w:drawing>
       </w:r>
+      <w:bookmarkEnd w:id="3"/>
     </w:p>
     <w:p>
       <w:pPr>
@@ -1848,7 +1894,7 @@
                     </pic:cNvPicPr>
                   </pic:nvPicPr>
                   <pic:blipFill rotWithShape="1">
-                    <a:blip r:embed="rId17" cstate="print">
+                    <a:blip r:embed="rId18" cstate="print">
                       <a:extLst>
                         <a:ext uri="{28A0092B-C50C-407E-A947-70E740481C1C}">
                           <a14:useLocalDpi xmlns:a14="http://schemas.microsoft.com/office/drawing/2010/main" val="0"/>
@@ -1957,10 +2003,7 @@
         <w:t xml:space="preserve"> </w:t>
       </w:r>
       <w:r>
-        <w:t>changes to “DISCONNECT” as shown below</w:t>
-      </w:r>
-      <w:r>
-        <w:t>.</w:t>
+        <w:t>changes to “DISCONNECT” as shown below.</w:t>
       </w:r>
     </w:p>
     <w:p>
@@ -1991,7 +2034,7 @@
                     </pic:cNvPicPr>
                   </pic:nvPicPr>
                   <pic:blipFill rotWithShape="1">
-                    <a:blip r:embed="rId18" cstate="print">
+                    <a:blip r:embed="rId19" cstate="print">
                       <a:extLst>
                         <a:ext uri="{28A0092B-C50C-407E-A947-70E740481C1C}">
                           <a14:useLocalDpi xmlns:a14="http://schemas.microsoft.com/office/drawing/2010/main" val="0"/>
@@ -2067,7 +2110,7 @@
                     </pic:cNvPicPr>
                   </pic:nvPicPr>
                   <pic:blipFill rotWithShape="1">
-                    <a:blip r:embed="rId19" cstate="print">
+                    <a:blip r:embed="rId20" cstate="print">
                       <a:extLst>
                         <a:ext uri="{28A0092B-C50C-407E-A947-70E740481C1C}">
                           <a14:useLocalDpi xmlns:a14="http://schemas.microsoft.com/office/drawing/2010/main" val="0"/>
@@ -2141,7 +2184,7 @@
                     </pic:cNvPicPr>
                   </pic:nvPicPr>
                   <pic:blipFill rotWithShape="1">
-                    <a:blip r:embed="rId20" cstate="print">
+                    <a:blip r:embed="rId21" cstate="print">
                       <a:extLst>
                         <a:ext uri="{28A0092B-C50C-407E-A947-70E740481C1C}">
                           <a14:useLocalDpi xmlns:a14="http://schemas.microsoft.com/office/drawing/2010/main" val="0"/>
@@ -2214,7 +2257,7 @@
                     <pic:cNvPicPr/>
                   </pic:nvPicPr>
                   <pic:blipFill rotWithShape="1">
-                    <a:blip r:embed="rId21"/>
+                    <a:blip r:embed="rId22"/>
                     <a:srcRect t="17780" r="5335"/>
                     <a:stretch/>
                   </pic:blipFill>
@@ -2246,12 +2289,12 @@
       <w:pPr>
         <w:pStyle w:val="Heading2"/>
       </w:pPr>
-      <w:bookmarkStart w:id="3" w:name="_Toc515397907"/>
+      <w:bookmarkStart w:id="4" w:name="_Toc515397907"/>
       <w:r>
         <w:lastRenderedPageBreak/>
         <w:t>Example 2: DHT Sensor with MQTT</w:t>
       </w:r>
-      <w:bookmarkEnd w:id="3"/>
+      <w:bookmarkEnd w:id="4"/>
     </w:p>
     <w:p>
       <w:r>
@@ -2309,7 +2352,7 @@
                     <pic:cNvPicPr/>
                   </pic:nvPicPr>
                   <pic:blipFill rotWithShape="1">
-                    <a:blip r:embed="rId22" cstate="print">
+                    <a:blip r:embed="rId23" cstate="print">
                       <a:extLst>
                         <a:ext uri="{28A0092B-C50C-407E-A947-70E740481C1C}">
                           <a14:useLocalDpi xmlns:a14="http://schemas.microsoft.com/office/drawing/2010/main" val="0"/>
@@ -2501,7 +2544,7 @@
                     </pic:cNvPicPr>
                   </pic:nvPicPr>
                   <pic:blipFill>
-                    <a:blip r:embed="rId23" cstate="print">
+                    <a:blip r:embed="rId24" cstate="print">
                       <a:extLst>
                         <a:ext uri="{28A0092B-C50C-407E-A947-70E740481C1C}">
                           <a14:useLocalDpi xmlns:a14="http://schemas.microsoft.com/office/drawing/2010/main" val="0"/>
@@ -2576,7 +2619,6 @@
         <w:spacing w:after="0" w:line="240" w:lineRule="auto"/>
         <w:jc w:val="center"/>
       </w:pPr>
-      <w:bookmarkStart w:id="4" w:name="_GoBack"/>
       <w:r>
         <w:rPr>
           <w:noProof/>
@@ -2598,7 +2640,7 @@
                     <pic:cNvPicPr/>
                   </pic:nvPicPr>
                   <pic:blipFill rotWithShape="1">
-                    <a:blip r:embed="rId24"/>
+                    <a:blip r:embed="rId25"/>
                     <a:srcRect t="8578" r="2788" b="7299"/>
                     <a:stretch/>
                   </pic:blipFill>
@@ -2625,7 +2667,6 @@
           </wp:inline>
         </w:drawing>
       </w:r>
-      <w:bookmarkEnd w:id="4"/>
     </w:p>
     <w:p>
       <w:pPr>
@@ -2740,8 +2781,8 @@
       </w:pPr>
     </w:p>
     <w:sectPr>
-      <w:headerReference w:type="default" r:id="rId25"/>
-      <w:footerReference w:type="default" r:id="rId26"/>
+      <w:headerReference w:type="default" r:id="rId26"/>
+      <w:footerReference w:type="default" r:id="rId27"/>
       <w:pgSz w:w="12240" w:h="15840"/>
       <w:pgMar w:top="1134" w:right="758" w:bottom="1134" w:left="1134" w:header="720" w:footer="1152" w:gutter="0"/>
       <w:cols w:space="720"/>
@@ -2829,7 +2870,7 @@
         <w:noProof/>
         <w:lang w:val="zh-TW"/>
       </w:rPr>
-      <w:t>11</w:t>
+      <w:t>7</w:t>
     </w:r>
     <w:r>
       <w:fldChar w:fldCharType="end"/>
@@ -10149,7 +10190,7 @@
 </file>
 
 <file path=customXml/itemProps1.xml><?xml version="1.0" encoding="utf-8"?>
-<ds:datastoreItem xmlns:ds="http://schemas.openxmlformats.org/officeDocument/2006/customXml" ds:itemID="{4EB94FD3-1E45-4294-9EE5-D493BE8CC4C4}">
+<ds:datastoreItem xmlns:ds="http://schemas.openxmlformats.org/officeDocument/2006/customXml" ds:itemID="{1D98F6FF-8B3C-4C5C-AE30-B54AE54C166B}">
   <ds:schemaRefs>
     <ds:schemaRef ds:uri="http://schemas.openxmlformats.org/officeDocument/2006/bibliography"/>
   </ds:schemaRefs>

</xml_diff>

<commit_message>
Updating MQTT doc contents table
</commit_message>
<xml_diff>
--- a/Docs/UM0167 Realtek Ameba MQTT Example.docx
+++ b/Docs/UM0167 Realtek Ameba MQTT Example.docx
@@ -451,7 +451,9 @@
           <w:noProof/>
           <w:color w:val="auto"/>
           <w:kern w:val="0"/>
-          <w:lang w:val="en-SG" w:eastAsia="en-US"/>
+          <w:sz w:val="22"/>
+          <w:szCs w:val="22"/>
+          <w:lang w:val="en-SG" w:eastAsia="en-SG"/>
         </w:rPr>
       </w:pPr>
       <w:r>
@@ -472,7 +474,7 @@
         </w:rPr>
         <w:fldChar w:fldCharType="separate"/>
       </w:r>
-      <w:hyperlink w:anchor="_Toc515397904" w:history="1">
+      <w:hyperlink w:anchor="_Toc515615206" w:history="1">
         <w:r>
           <w:rPr>
             <w:rStyle w:val="Hyperlink"/>
@@ -486,7 +488,9 @@
             <w:noProof/>
             <w:color w:val="auto"/>
             <w:kern w:val="0"/>
-            <w:lang w:val="en-SG" w:eastAsia="en-US"/>
+            <w:sz w:val="22"/>
+            <w:szCs w:val="22"/>
+            <w:lang w:val="en-SG" w:eastAsia="en-SG"/>
           </w:rPr>
           <w:tab/>
         </w:r>
@@ -516,7 +520,7 @@
             <w:noProof/>
             <w:webHidden/>
           </w:rPr>
-          <w:instrText xml:space="preserve"> PAGEREF _Toc515397904 \h </w:instrText>
+          <w:instrText xml:space="preserve"> PAGEREF _Toc515615206 \h </w:instrText>
         </w:r>
         <w:r>
           <w:rPr>
@@ -559,10 +563,12 @@
           <w:noProof/>
           <w:color w:val="auto"/>
           <w:kern w:val="0"/>
-          <w:lang w:val="en-SG" w:eastAsia="en-US"/>
+          <w:sz w:val="22"/>
+          <w:szCs w:val="22"/>
+          <w:lang w:val="en-SG" w:eastAsia="en-SG"/>
         </w:rPr>
       </w:pPr>
-      <w:hyperlink w:anchor="_Toc515397905" w:history="1">
+      <w:hyperlink w:anchor="_Toc515615207" w:history="1">
         <w:r>
           <w:rPr>
             <w:rStyle w:val="Hyperlink"/>
@@ -576,7 +582,9 @@
             <w:noProof/>
             <w:color w:val="auto"/>
             <w:kern w:val="0"/>
-            <w:lang w:val="en-SG" w:eastAsia="en-US"/>
+            <w:sz w:val="22"/>
+            <w:szCs w:val="22"/>
+            <w:lang w:val="en-SG" w:eastAsia="en-SG"/>
           </w:rPr>
           <w:tab/>
         </w:r>
@@ -606,7 +614,7 @@
             <w:noProof/>
             <w:webHidden/>
           </w:rPr>
-          <w:instrText xml:space="preserve"> PAGEREF _Toc515397905 \h </w:instrText>
+          <w:instrText xml:space="preserve"> PAGEREF _Toc515615207 \h </w:instrText>
         </w:r>
         <w:r>
           <w:rPr>
@@ -641,16 +649,16 @@
       <w:pPr>
         <w:pStyle w:val="TOC2"/>
         <w:tabs>
-          <w:tab w:val="left" w:pos="960"/>
+          <w:tab w:val="left" w:pos="880"/>
           <w:tab w:val="right" w:leader="dot" w:pos="10338"/>
         </w:tabs>
         <w:rPr>
           <w:noProof/>
-          <w:szCs w:val="24"/>
-          <w:lang w:val="en-SG" w:eastAsia="en-US"/>
+          <w:sz w:val="22"/>
+          <w:lang w:val="en-SG" w:eastAsia="en-SG"/>
         </w:rPr>
       </w:pPr>
-      <w:hyperlink w:anchor="_Toc515397906" w:history="1">
+      <w:hyperlink w:anchor="_Toc515615208" w:history="1">
         <w:r>
           <w:rPr>
             <w:rStyle w:val="Hyperlink"/>
@@ -661,8 +669,8 @@
         <w:r>
           <w:rPr>
             <w:noProof/>
-            <w:szCs w:val="24"/>
-            <w:lang w:val="en-SG" w:eastAsia="en-US"/>
+            <w:sz w:val="22"/>
+            <w:lang w:val="en-SG" w:eastAsia="en-SG"/>
           </w:rPr>
           <w:tab/>
         </w:r>
@@ -692,7 +700,7 @@
             <w:noProof/>
             <w:webHidden/>
           </w:rPr>
-          <w:instrText xml:space="preserve"> PAGEREF _Toc515397906 \h </w:instrText>
+          <w:instrText xml:space="preserve"> PAGEREF _Toc515615208 \h </w:instrText>
         </w:r>
         <w:r>
           <w:rPr>
@@ -725,18 +733,118 @@
     </w:p>
     <w:p>
       <w:pPr>
-        <w:pStyle w:val="TOC2"/>
+        <w:pStyle w:val="TOC3"/>
         <w:tabs>
-          <w:tab w:val="left" w:pos="960"/>
+          <w:tab w:val="left" w:pos="1320"/>
           <w:tab w:val="right" w:leader="dot" w:pos="10338"/>
         </w:tabs>
         <w:rPr>
           <w:noProof/>
-          <w:szCs w:val="24"/>
-          <w:lang w:val="en-SG" w:eastAsia="en-US"/>
+          <w:sz w:val="22"/>
+          <w:lang w:val="en-SG" w:eastAsia="en-SG"/>
         </w:rPr>
       </w:pPr>
-      <w:hyperlink w:anchor="_Toc515397907" w:history="1">
+      <w:hyperlink w:anchor="_Toc515615209" w:history="1">
+        <w:r>
+          <w:rPr>
+            <w:rStyle w:val="Hyperlink"/>
+            <w:noProof/>
+          </w:rPr>
+          <w:t>2.1.1</w:t>
+        </w:r>
+        <w:r>
+          <w:rPr>
+            <w:noProof/>
+            <w:sz w:val="22"/>
+            <w:lang w:val="en-SG" w:eastAsia="en-SG"/>
+          </w:rPr>
+          <w:tab/>
+        </w:r>
+        <w:r>
+          <w:rPr>
+            <w:rStyle w:val="Hyperlink"/>
+            <w:noProof/>
+          </w:rPr>
+          <w:t>Testing th</w:t>
+        </w:r>
+        <w:r>
+          <w:rPr>
+            <w:rStyle w:val="Hyperlink"/>
+            <w:noProof/>
+          </w:rPr>
+          <w:t>e</w:t>
+        </w:r>
+        <w:r>
+          <w:rPr>
+            <w:rStyle w:val="Hyperlink"/>
+            <w:noProof/>
+          </w:rPr>
+          <w:t xml:space="preserve"> MQTT functionality</w:t>
+        </w:r>
+        <w:r>
+          <w:rPr>
+            <w:noProof/>
+            <w:webHidden/>
+          </w:rPr>
+          <w:tab/>
+        </w:r>
+        <w:r>
+          <w:rPr>
+            <w:noProof/>
+            <w:webHidden/>
+          </w:rPr>
+          <w:fldChar w:fldCharType="begin"/>
+        </w:r>
+        <w:r>
+          <w:rPr>
+            <w:noProof/>
+            <w:webHidden/>
+          </w:rPr>
+          <w:instrText xml:space="preserve"> PAGEREF _Toc515615209 \h </w:instrText>
+        </w:r>
+        <w:r>
+          <w:rPr>
+            <w:noProof/>
+            <w:webHidden/>
+          </w:rPr>
+        </w:r>
+        <w:r>
+          <w:rPr>
+            <w:noProof/>
+            <w:webHidden/>
+          </w:rPr>
+          <w:fldChar w:fldCharType="separate"/>
+        </w:r>
+        <w:r>
+          <w:rPr>
+            <w:noProof/>
+            <w:webHidden/>
+          </w:rPr>
+          <w:t>6</w:t>
+        </w:r>
+        <w:r>
+          <w:rPr>
+            <w:noProof/>
+            <w:webHidden/>
+          </w:rPr>
+          <w:fldChar w:fldCharType="end"/>
+        </w:r>
+      </w:hyperlink>
+    </w:p>
+    <w:p>
+      <w:pPr>
+        <w:pStyle w:val="TOC2"/>
+        <w:tabs>
+          <w:tab w:val="left" w:pos="880"/>
+          <w:tab w:val="right" w:leader="dot" w:pos="10338"/>
+        </w:tabs>
+        <w:rPr>
+          <w:noProof/>
+          <w:sz w:val="22"/>
+          <w:lang w:val="en-SG" w:eastAsia="en-SG"/>
+        </w:rPr>
+      </w:pPr>
+      <w:hyperlink w:anchor="_Toc515615210" w:history="1">
         <w:r>
           <w:rPr>
             <w:rStyle w:val="Hyperlink"/>
@@ -747,8 +855,8 @@
         <w:r>
           <w:rPr>
             <w:noProof/>
-            <w:szCs w:val="24"/>
-            <w:lang w:val="en-SG" w:eastAsia="en-US"/>
+            <w:sz w:val="22"/>
+            <w:lang w:val="en-SG" w:eastAsia="en-SG"/>
           </w:rPr>
           <w:tab/>
         </w:r>
@@ -778,7 +886,7 @@
             <w:noProof/>
             <w:webHidden/>
           </w:rPr>
-          <w:instrText xml:space="preserve"> PAGEREF _Toc515397907 \h </w:instrText>
+          <w:instrText xml:space="preserve"> PAGEREF _Toc515615210 \h </w:instrText>
         </w:r>
         <w:r>
           <w:rPr>
@@ -798,7 +906,7 @@
             <w:noProof/>
             <w:webHidden/>
           </w:rPr>
-          <w:t>8</w:t>
+          <w:t>10</w:t>
         </w:r>
         <w:r>
           <w:rPr>
@@ -845,7 +953,7 @@
       <w:pPr>
         <w:pStyle w:val="Heading1"/>
       </w:pPr>
-      <w:bookmarkStart w:id="0" w:name="_Toc515397904"/>
+      <w:bookmarkStart w:id="0" w:name="_Toc515615206"/>
       <w:r>
         <w:rPr>
           <w:rFonts w:hint="eastAsia"/>
@@ -883,11 +991,9 @@
           <w:t>MQTT Official Website</w:t>
         </w:r>
       </w:hyperlink>
-      <w:proofErr w:type="gramStart"/>
       <w:r>
         <w:t>:</w:t>
       </w:r>
-      <w:proofErr w:type="gramEnd"/>
       <w:r>
         <w:br/>
         <w:t>MQTT is a machine-to-machine (M2M)/"Internet of Things" connectivity protocol. It was designed as an extremely lightweight publish/subscribe messaging transport.</w:t>
@@ -1100,7 +1206,7 @@
       <w:pPr>
         <w:pStyle w:val="Heading1"/>
       </w:pPr>
-      <w:bookmarkStart w:id="1" w:name="_Toc515397905"/>
+      <w:bookmarkStart w:id="1" w:name="_Toc515615207"/>
       <w:r>
         <w:lastRenderedPageBreak/>
         <w:t>Example 1: Basic MQTT connect.</w:t>
@@ -1119,7 +1225,7 @@
       <w:pPr>
         <w:pStyle w:val="Heading2"/>
       </w:pPr>
-      <w:bookmarkStart w:id="2" w:name="_Toc515397906"/>
+      <w:bookmarkStart w:id="2" w:name="_Toc515615208"/>
       <w:r>
         <w:t>Building and Running the Basic Example</w:t>
       </w:r>
@@ -1260,17 +1366,12 @@
         <w:t>“</w:t>
       </w:r>
       <w:proofErr w:type="spellStart"/>
-      <w:proofErr w:type="gramStart"/>
       <w:r>
         <w:t>mqttServer</w:t>
       </w:r>
       <w:proofErr w:type="spellEnd"/>
       <w:r>
-        <w:t>[</w:t>
-      </w:r>
-      <w:proofErr w:type="gramEnd"/>
-      <w:r>
-        <w:t xml:space="preserve">]”: This is to specify the </w:t>
+        <w:t xml:space="preserve">[]”: This is to specify the </w:t>
       </w:r>
       <w:proofErr w:type="spellStart"/>
       <w:r>
@@ -1301,17 +1402,12 @@
         <w:t>“</w:t>
       </w:r>
       <w:proofErr w:type="spellStart"/>
-      <w:proofErr w:type="gramStart"/>
       <w:r>
         <w:t>clientId</w:t>
       </w:r>
       <w:proofErr w:type="spellEnd"/>
       <w:r>
-        <w:t>[</w:t>
-      </w:r>
-      <w:proofErr w:type="gramEnd"/>
-      <w:r>
-        <w:t xml:space="preserve">]”: This is just a unique identifier for our </w:t>
+        <w:t xml:space="preserve">[]”: This is just a unique identifier for our </w:t>
       </w:r>
       <w:proofErr w:type="spellStart"/>
       <w:r>
@@ -1334,17 +1430,12 @@
         <w:t>“</w:t>
       </w:r>
       <w:proofErr w:type="spellStart"/>
-      <w:proofErr w:type="gramStart"/>
       <w:r>
         <w:t>publishTopic</w:t>
       </w:r>
       <w:proofErr w:type="spellEnd"/>
       <w:r>
-        <w:t>[</w:t>
-      </w:r>
-      <w:proofErr w:type="gramEnd"/>
-      <w:r>
-        <w:t>]”:</w:t>
+        <w:t>[]”:</w:t>
       </w:r>
       <w:r>
         <w:t xml:space="preserve"> This is the name of the topic that is being published from the device.</w:t>
@@ -1362,17 +1453,12 @@
         <w:t>“</w:t>
       </w:r>
       <w:proofErr w:type="spellStart"/>
-      <w:proofErr w:type="gramStart"/>
       <w:r>
         <w:t>publishPayload</w:t>
       </w:r>
       <w:proofErr w:type="spellEnd"/>
       <w:r>
-        <w:t>[</w:t>
-      </w:r>
-      <w:proofErr w:type="gramEnd"/>
-      <w:r>
-        <w:t xml:space="preserve">]”: This is the payload data that is sent under the publish topic to the </w:t>
+        <w:t xml:space="preserve">[]”: This is the payload data that is sent under the publish topic to the </w:t>
       </w:r>
       <w:proofErr w:type="spellStart"/>
       <w:r>
@@ -1395,17 +1481,12 @@
         <w:t>“</w:t>
       </w:r>
       <w:proofErr w:type="spellStart"/>
-      <w:proofErr w:type="gramStart"/>
       <w:r>
         <w:t>subscribeTopic</w:t>
       </w:r>
       <w:proofErr w:type="spellEnd"/>
       <w:r>
-        <w:t>[</w:t>
-      </w:r>
-      <w:proofErr w:type="gramEnd"/>
-      <w:r>
-        <w:t xml:space="preserve">]”: This is the topic to which the board subscribes to. All messages that are published to the </w:t>
+        <w:t xml:space="preserve">[]”: This is the topic to which the board subscribes to. All messages that are published to the </w:t>
       </w:r>
       <w:proofErr w:type="spellStart"/>
       <w:r>
@@ -1571,21 +1652,15 @@
       <w:pPr>
         <w:pStyle w:val="Heading3"/>
       </w:pPr>
+      <w:bookmarkStart w:id="3" w:name="_Toc515615209"/>
       <w:r>
         <w:t>Testing the MQTT functionality</w:t>
       </w:r>
+      <w:bookmarkEnd w:id="3"/>
     </w:p>
     <w:p>
       <w:r>
-        <w:t xml:space="preserve">Once the MQTT example is flashed we need to test it with another MQTT client. Since MQTT is an </w:t>
-      </w:r>
-      <w:proofErr w:type="gramStart"/>
-      <w:r>
-        <w:t>M2M(</w:t>
-      </w:r>
-      <w:proofErr w:type="gramEnd"/>
-      <w:r>
-        <w:t>Machine to Machine) protocol</w:t>
+        <w:t>Once the MQTT example is flashed we need to test it with another MQTT client. Since MQTT is an M2M(Machine to Machine) protocol</w:t>
       </w:r>
       <w:r>
         <w:t xml:space="preserve"> another client needs to be in place to test the subscribing and publishing of the messages. In case you have another MQTT capable device, it can be used to publish and subscribe to the topics used in this example and test. In case there is no MQTT capable device available the MQTT functionality can be tested using a mobile app, there are many such apps available for both </w:t>
@@ -1681,7 +1756,21 @@
           <w:rPr>
             <w:rStyle w:val="Hyperlink"/>
           </w:rPr>
-          <w:t>https://itunes.apple.com/in/app/mqttt/id1217080708?mt=8</w:t>
+          <w:t>https://itunes.apple.c</w:t>
+        </w:r>
+        <w:bookmarkStart w:id="4" w:name="_GoBack"/>
+        <w:bookmarkEnd w:id="4"/>
+        <w:r>
+          <w:rPr>
+            <w:rStyle w:val="Hyperlink"/>
+          </w:rPr>
+          <w:t>o</w:t>
+        </w:r>
+        <w:r>
+          <w:rPr>
+            <w:rStyle w:val="Hyperlink"/>
+          </w:rPr>
+          <w:t>m/in/app/mqttt/id1217080708?mt=8</w:t>
         </w:r>
       </w:hyperlink>
     </w:p>
@@ -1712,18 +1801,10 @@
       </w:r>
       <w:proofErr w:type="spellEnd"/>
       <w:r>
-        <w:t xml:space="preserve"> takes no </w:t>
-      </w:r>
-      <w:proofErr w:type="gramStart"/>
-      <w:r>
-        <w:t>responsibility to the availability/reliability and/or accuracy of these services</w:t>
-      </w:r>
-      <w:r>
-        <w:t>.</w:t>
-      </w:r>
-      <w:proofErr w:type="gramEnd"/>
-      <w:r>
-        <w:t xml:space="preserve"> It is the user’s responsibility to find a </w:t>
+        <w:t xml:space="preserve"> takes no responsibility to the availability/reliability and/or accuracy of these services</w:t>
+      </w:r>
+      <w:r>
+        <w:t xml:space="preserve">. It is the user’s responsibility to find a </w:t>
       </w:r>
       <w:proofErr w:type="spellStart"/>
       <w:r>
@@ -1793,7 +1874,6 @@
         <w:pStyle w:val="ListParagraph"/>
         <w:jc w:val="center"/>
       </w:pPr>
-      <w:bookmarkStart w:id="3" w:name="_GoBack"/>
       <w:r>
         <w:rPr>
           <w:noProof/>
@@ -1851,7 +1931,6 @@
           </wp:inline>
         </w:drawing>
       </w:r>
-      <w:bookmarkEnd w:id="3"/>
     </w:p>
     <w:p>
       <w:pPr>
@@ -2289,12 +2368,12 @@
       <w:pPr>
         <w:pStyle w:val="Heading2"/>
       </w:pPr>
-      <w:bookmarkStart w:id="4" w:name="_Toc515397907"/>
+      <w:bookmarkStart w:id="5" w:name="_Toc515615210"/>
       <w:r>
         <w:lastRenderedPageBreak/>
         <w:t>Example 2: DHT Sensor with MQTT</w:t>
       </w:r>
-      <w:bookmarkEnd w:id="4"/>
+      <w:bookmarkEnd w:id="5"/>
     </w:p>
     <w:p>
       <w:r>
@@ -2845,7 +2924,7 @@
       <w:rPr>
         <w:noProof/>
       </w:rPr>
-      <w:t>May 31, 2018</w:t>
+      <w:t>June 1, 2018</w:t>
     </w:r>
     <w:r>
       <w:fldChar w:fldCharType="end"/>
@@ -8681,6 +8760,18 @@
     <w:basedOn w:val="DefaultParagraphFont"/>
     <w:rsid w:val="00CB135A"/>
   </w:style>
+  <w:style w:type="character" w:styleId="FollowedHyperlink">
+    <w:name w:val="FollowedHyperlink"/>
+    <w:basedOn w:val="DefaultParagraphFont"/>
+    <w:uiPriority w:val="99"/>
+    <w:semiHidden/>
+    <w:unhideWhenUsed/>
+    <w:rsid w:val="002E6545"/>
+    <w:rPr>
+      <w:color w:val="800080" w:themeColor="followedHyperlink"/>
+      <w:u w:val="single"/>
+    </w:rPr>
+  </w:style>
 </w:styles>
 </file>
 
@@ -9897,6 +9988,18 @@
     <w:basedOn w:val="DefaultParagraphFont"/>
     <w:rsid w:val="00CB135A"/>
   </w:style>
+  <w:style w:type="character" w:styleId="FollowedHyperlink">
+    <w:name w:val="FollowedHyperlink"/>
+    <w:basedOn w:val="DefaultParagraphFont"/>
+    <w:uiPriority w:val="99"/>
+    <w:semiHidden/>
+    <w:unhideWhenUsed/>
+    <w:rsid w:val="002E6545"/>
+    <w:rPr>
+      <w:color w:val="800080" w:themeColor="followedHyperlink"/>
+      <w:u w:val="single"/>
+    </w:rPr>
+  </w:style>
 </w:styles>
 </file>
 
@@ -10190,7 +10293,7 @@
 </file>
 
 <file path=customXml/itemProps1.xml><?xml version="1.0" encoding="utf-8"?>
-<ds:datastoreItem xmlns:ds="http://schemas.openxmlformats.org/officeDocument/2006/customXml" ds:itemID="{1D98F6FF-8B3C-4C5C-AE30-B54AE54C166B}">
+<ds:datastoreItem xmlns:ds="http://schemas.openxmlformats.org/officeDocument/2006/customXml" ds:itemID="{D4253D71-8A44-48DD-A245-7A55FF665FAF}">
   <ds:schemaRefs>
     <ds:schemaRef ds:uri="http://schemas.openxmlformats.org/officeDocument/2006/bibliography"/>
   </ds:schemaRefs>

</xml_diff>